<commit_message>
Small textual corrections to manual
</commit_message>
<xml_diff>
--- a/Nuclear shape change analysis manual.docx
+++ b/Nuclear shape change analysis manual.docx
@@ -9,6 +9,14 @@
           <w:lang w:val="en-US"/>
         </w:rPr>
       </w:pPr>
+    </w:p>
+    <w:p>
+      <w:pPr>
+        <w:pStyle w:val="Title"/>
+        <w:rPr>
+          <w:lang w:val="en-US"/>
+        </w:rPr>
+      </w:pPr>
       <w:r>
         <w:rPr>
           <w:lang w:val="en-US"/>
@@ -161,7 +169,25 @@
         <w:rPr>
           <w:lang w:val="en-US"/>
         </w:rPr>
-        <w:t>The first image stack is the timed nuclear-channel images. This can be the original image or a pre-</w:t>
+        <w:t xml:space="preserve">The </w:t>
+      </w:r>
+      <w:r>
+        <w:rPr>
+          <w:lang w:val="en-US"/>
+        </w:rPr>
+        <w:t>first image stack is the nuclear-channel image</w:t>
+      </w:r>
+      <w:r>
+        <w:rPr>
+          <w:lang w:val="en-US"/>
+        </w:rPr>
+        <w:t xml:space="preserve"> sequence</w:t>
+      </w:r>
+      <w:r>
+        <w:rPr>
+          <w:lang w:val="en-US"/>
+        </w:rPr>
+        <w:t>. This can be the original image or a pre-</w:t>
       </w:r>
       <w:proofErr w:type="spellStart"/>
       <w:r>
@@ -195,32 +221,44 @@
         <w:rPr>
           <w:lang w:val="en-US"/>
         </w:rPr>
-        <w:t xml:space="preserve"> mask, please pay attention to the </w:t>
-      </w:r>
-      <w:r>
-        <w:rPr>
-          <w:lang w:val="en-US"/>
-        </w:rPr>
-        <w:t>CREATE_MASK</w:t>
-      </w:r>
-      <w:r>
-        <w:rPr>
-          <w:lang w:val="en-US"/>
-        </w:rPr>
-        <w:t xml:space="preserve"> setting below.</w:t>
-      </w:r>
-    </w:p>
-    <w:p>
-      <w:pPr>
-        <w:rPr>
-          <w:lang w:val="en-US"/>
-        </w:rPr>
-      </w:pPr>
-      <w:r>
-        <w:rPr>
-          <w:lang w:val="en-US"/>
-        </w:rPr>
-        <w:t xml:space="preserve">The second required image stack is of labelled tracks. Each instance of a specific nucleus needs to be identically labelled in each frame and each label needs to be unique to that nucleus. The labelled nuclei will be used as starting points for a watershed, so it is advisable to make sure that the labeled nuclei </w:t>
+        <w:t xml:space="preserve"> mask, please pay attention to the CREATE_MASK setting below.</w:t>
+      </w:r>
+    </w:p>
+    <w:p>
+      <w:pPr>
+        <w:rPr>
+          <w:lang w:val="en-US"/>
+        </w:rPr>
+      </w:pPr>
+      <w:r>
+        <w:rPr>
+          <w:lang w:val="en-US"/>
+        </w:rPr>
+        <w:t xml:space="preserve">The second required image </w:t>
+      </w:r>
+      <w:r>
+        <w:rPr>
+          <w:lang w:val="en-US"/>
+        </w:rPr>
+        <w:t>sequence contains the</w:t>
+      </w:r>
+      <w:r>
+        <w:rPr>
+          <w:lang w:val="en-US"/>
+        </w:rPr>
+        <w:t xml:space="preserve"> labelled tracks</w:t>
+      </w:r>
+      <w:r>
+        <w:rPr>
+          <w:lang w:val="en-US"/>
+        </w:rPr>
+        <w:t>. Each instance of a specific nucleus</w:t>
+      </w:r>
+      <w:r>
+        <w:rPr>
+          <w:lang w:val="en-US"/>
+        </w:rPr>
+        <w:t xml:space="preserve"> needs to be identically labelled in each frame and each label needs to be unique to that nucleus. The labelled nuclei will be used as starting points for a watershed, so it is advisable to make sure that the labeled nuclei </w:t>
       </w:r>
       <w:r>
         <w:rPr>
@@ -384,7 +422,79 @@
           <w:lang w:val="en-US"/>
         </w:rPr>
         <w:tab/>
-        <w:t>If this setting is set to false, the user has to manually identify the images (see Use below). If set to true, the macro will automatically identify the images by means of the standard name settings below.</w:t>
+        <w:t xml:space="preserve">If this setting is set to false, the user has to manually identify </w:t>
+      </w:r>
+      <w:r>
+        <w:rPr>
+          <w:lang w:val="en-US"/>
+        </w:rPr>
+        <w:t xml:space="preserve">the images (see </w:t>
+      </w:r>
+      <w:r>
+        <w:rPr>
+          <w:lang w:val="en-US"/>
+        </w:rPr>
+        <w:t>‘</w:t>
+      </w:r>
+      <w:r>
+        <w:rPr>
+          <w:lang w:val="en-US"/>
+        </w:rPr>
+        <w:t>Use</w:t>
+      </w:r>
+      <w:r>
+        <w:rPr>
+          <w:lang w:val="en-US"/>
+        </w:rPr>
+        <w:t>’</w:t>
+      </w:r>
+      <w:r>
+        <w:rPr>
+          <w:lang w:val="en-US"/>
+        </w:rPr>
+        <w:t xml:space="preserve"> </w:t>
+      </w:r>
+      <w:r>
+        <w:rPr>
+          <w:lang w:val="en-US"/>
+        </w:rPr>
+        <w:t xml:space="preserve">section </w:t>
+      </w:r>
+      <w:r>
+        <w:rPr>
+          <w:lang w:val="en-US"/>
+        </w:rPr>
+        <w:t>below). If set</w:t>
+      </w:r>
+      <w:r>
+        <w:rPr>
+          <w:lang w:val="en-US"/>
+        </w:rPr>
+        <w:t xml:space="preserve"> to true, the macro will automatically identify the images by means </w:t>
+      </w:r>
+      <w:r>
+        <w:rPr>
+          <w:lang w:val="en-US"/>
+        </w:rPr>
+        <w:t xml:space="preserve">of the standard </w:t>
+      </w:r>
+      <w:r>
+        <w:rPr>
+          <w:lang w:val="en-US"/>
+        </w:rPr>
+        <w:t>TITLE</w:t>
+      </w:r>
+      <w:r>
+        <w:rPr>
+          <w:lang w:val="en-US"/>
+        </w:rPr>
+        <w:t xml:space="preserve"> </w:t>
+      </w:r>
+      <w:r>
+        <w:rPr>
+          <w:lang w:val="en-US"/>
+        </w:rPr>
+        <w:t>settings below.</w:t>
       </w:r>
     </w:p>
     <w:p>
@@ -446,30 +556,7 @@
           <w:lang w:val="en-US"/>
         </w:rPr>
         <w:tab/>
-      </w:r>
-      <w:r>
-        <w:rPr>
-          <w:lang w:val="en-US"/>
-        </w:rPr>
-        <w:t xml:space="preserve">If default names are used, this is the </w:t>
-      </w:r>
-      <w:r>
-        <w:rPr>
-          <w:lang w:val="en-US"/>
-        </w:rPr>
-        <w:t xml:space="preserve">expected </w:t>
-      </w:r>
-      <w:r>
-        <w:rPr>
-          <w:lang w:val="en-US"/>
-        </w:rPr>
-        <w:t>name of the</w:t>
-      </w:r>
-      <w:r>
-        <w:rPr>
-          <w:lang w:val="en-US"/>
-        </w:rPr>
-        <w:t xml:space="preserve"> tracked spots image.</w:t>
+        <w:t>If default names are used, this is the expected name of the tracked spots image.</w:t>
       </w:r>
     </w:p>
     <w:p>
@@ -487,6 +574,7 @@
         <w:rPr>
           <w:lang w:val="en-US"/>
         </w:rPr>
+        <w:lastRenderedPageBreak/>
         <w:t>Threshold creation settings</w:t>
       </w:r>
     </w:p>
@@ -501,14 +589,25 @@
         <w:rPr>
           <w:lang w:val="en-US"/>
         </w:rPr>
-        <w:lastRenderedPageBreak/>
         <w:t>T</w:t>
       </w:r>
       <w:r>
         <w:rPr>
           <w:lang w:val="en-US"/>
         </w:rPr>
-        <w:t xml:space="preserve">he macro needs a binary mask </w:t>
+        <w:t xml:space="preserve">he macro </w:t>
+      </w:r>
+      <w:r>
+        <w:rPr>
+          <w:lang w:val="en-US"/>
+        </w:rPr>
+        <w:t xml:space="preserve">needs a </w:t>
+      </w:r>
+      <w:r>
+        <w:rPr>
+          <w:lang w:val="en-US"/>
+        </w:rPr>
+        <w:t xml:space="preserve">binary mask </w:t>
       </w:r>
       <w:r>
         <w:rPr>
@@ -526,7 +625,13 @@
         <w:rPr>
           <w:lang w:val="en-US"/>
         </w:rPr>
-        <w:t>. With these settings you can configure how this mask will be created from your original image stack. Alternatively, you can provide your own masked stack and disable the macro thresholding here</w:t>
+        <w:t>. With these</w:t>
+      </w:r>
+      <w:r>
+        <w:rPr>
+          <w:lang w:val="en-US"/>
+        </w:rPr>
+        <w:t xml:space="preserve"> settings you can configure how this mask will be created from your original image stack. Alternatively, you can provide your own masked stack and disable the macro thresholding here</w:t>
       </w:r>
       <w:r>
         <w:rPr>
@@ -569,7 +674,19 @@
         <w:rPr>
           <w:lang w:val="en-US"/>
         </w:rPr>
-        <w:t>double thresholding. For none binary nucleus image stacks, leave this this setting on true.</w:t>
+        <w:t>double thresholding. For none</w:t>
+      </w:r>
+      <w:r>
+        <w:rPr>
+          <w:lang w:val="en-US"/>
+        </w:rPr>
+        <w:t>-</w:t>
+      </w:r>
+      <w:r>
+        <w:rPr>
+          <w:lang w:val="en-US"/>
+        </w:rPr>
+        <w:t>binary nucleus image stacks, leave this this setting on true.</w:t>
       </w:r>
     </w:p>
     <w:p>
@@ -925,20 +1042,32 @@
         <w:rPr>
           <w:lang w:val="en-US"/>
         </w:rPr>
-        <w:t xml:space="preserve">A .csv file containing the nuclear change features through time. Each line of the .csv file will give you the features for a specific nucleus (identified by its Track ID) at a specific time (identified by the Frame Nr). A nucleus that appears in multiple frames will therefor get </w:t>
+        <w:t xml:space="preserve">A .csv file containing the nuclear change features through time. Each line of the .csv file will give you the features for a specific nucleus (identified by its Track ID) at a specific time </w:t>
       </w:r>
       <w:r>
         <w:rPr>
           <w:lang w:val="en-US"/>
         </w:rPr>
         <w:lastRenderedPageBreak/>
-        <w:t>multiple lines of features</w:t>
-      </w:r>
-      <w:r>
-        <w:rPr>
-          <w:lang w:val="en-US"/>
-        </w:rPr>
-        <w:t xml:space="preserve">, each with the same Track ID and each with a different Frame Nr. The features not only contain the NII score for this instance of the nucleus, but also the Delta NII score which gives the (absolute) difference between the current NII and that of the previous frame. The Delta NII is </w:t>
+        <w:t>(identified by the Frame Nr). A nucleus that appears in multiple frames will therefor get multiple lines of features</w:t>
+      </w:r>
+      <w:r>
+        <w:rPr>
+          <w:lang w:val="en-US"/>
+        </w:rPr>
+        <w:t xml:space="preserve">, each with the same Track ID and each with a different Frame Nr. The features not only contain the NII score for </w:t>
+      </w:r>
+      <w:r>
+        <w:rPr>
+          <w:lang w:val="en-US"/>
+        </w:rPr>
+        <w:t>a particular</w:t>
+      </w:r>
+      <w:r>
+        <w:rPr>
+          <w:lang w:val="en-US"/>
+        </w:rPr>
+        <w:t xml:space="preserve"> nucleus, but also the Delta NII score which gives the (absolute) difference between the current NII and that of the previous frame. The Delta NII is </w:t>
       </w:r>
       <w:proofErr w:type="spellStart"/>
       <w:r>
@@ -1340,7 +1469,7 @@
     <w:lsdException w:name="Table Web 2" w:semiHidden="1" w:unhideWhenUsed="1"/>
     <w:lsdException w:name="Table Web 3" w:semiHidden="1" w:unhideWhenUsed="1"/>
     <w:lsdException w:name="Balloon Text" w:semiHidden="1" w:unhideWhenUsed="1"/>
-    <w:lsdException w:name="Table Grid" w:uiPriority="39"/>
+    <w:lsdException w:name="Table Grid" w:semiHidden="1" w:uiPriority="39" w:unhideWhenUsed="1"/>
     <w:lsdException w:name="Table Theme" w:semiHidden="1" w:unhideWhenUsed="1"/>
     <w:lsdException w:name="Placeholder Text" w:semiHidden="1"/>
     <w:lsdException w:name="No Spacing" w:uiPriority="1" w:qFormat="1"/>
@@ -1566,6 +1695,7 @@
   <w:style w:type="paragraph" w:default="1" w:styleId="Normal">
     <w:name w:val="Normal"/>
     <w:qFormat/>
+    <w:rsid w:val="00A70FEC"/>
   </w:style>
   <w:style w:type="paragraph" w:styleId="Heading1">
     <w:name w:val="heading 1"/>
@@ -1684,8 +1814,8 @@
       <w:u w:val="single"/>
     </w:rPr>
   </w:style>
-  <w:style w:type="character" w:styleId="UnresolvedMention">
-    <w:name w:val="Unresolved Mention"/>
+  <w:style w:type="character" w:customStyle="1" w:styleId="UnresolvedMention1">
+    <w:name w:val="Unresolved Mention1"/>
     <w:basedOn w:val="DefaultParagraphFont"/>
     <w:uiPriority w:val="99"/>
     <w:semiHidden/>
@@ -1694,6 +1824,36 @@
     <w:rPr>
       <w:color w:val="605E5C"/>
       <w:shd w:val="clear" w:color="auto" w:fill="E1DFDD"/>
+    </w:rPr>
+  </w:style>
+  <w:style w:type="paragraph" w:styleId="BalloonText">
+    <w:name w:val="Balloon Text"/>
+    <w:basedOn w:val="Normal"/>
+    <w:link w:val="BalloonTextChar"/>
+    <w:uiPriority w:val="99"/>
+    <w:semiHidden/>
+    <w:unhideWhenUsed/>
+    <w:rsid w:val="00112454"/>
+    <w:pPr>
+      <w:spacing w:after="0" w:line="240" w:lineRule="auto"/>
+    </w:pPr>
+    <w:rPr>
+      <w:rFonts w:ascii="Tahoma" w:hAnsi="Tahoma" w:cs="Tahoma"/>
+      <w:sz w:val="16"/>
+      <w:szCs w:val="16"/>
+    </w:rPr>
+  </w:style>
+  <w:style w:type="character" w:customStyle="1" w:styleId="BalloonTextChar">
+    <w:name w:val="Balloon Text Char"/>
+    <w:basedOn w:val="DefaultParagraphFont"/>
+    <w:link w:val="BalloonText"/>
+    <w:uiPriority w:val="99"/>
+    <w:semiHidden/>
+    <w:rsid w:val="00112454"/>
+    <w:rPr>
+      <w:rFonts w:ascii="Tahoma" w:hAnsi="Tahoma" w:cs="Tahoma"/>
+      <w:sz w:val="16"/>
+      <w:szCs w:val="16"/>
     </w:rPr>
   </w:style>
 </w:styles>
@@ -1742,7 +1902,7 @@
     </a:clrScheme>
     <a:fontScheme name="Office">
       <a:majorFont>
-        <a:latin typeface="Calibri Light" panose="020F0302020204030204"/>
+        <a:latin typeface="Calibri Light"/>
         <a:ea typeface=""/>
         <a:cs typeface=""/>
         <a:font script="Jpan" typeface="游ゴシック Light"/>
@@ -1794,7 +1954,7 @@
         <a:font script="Tfng" typeface="Ebrima"/>
       </a:majorFont>
       <a:minorFont>
-        <a:latin typeface="Calibri" panose="020F0502020204030204"/>
+        <a:latin typeface="Calibri"/>
         <a:ea typeface=""/>
         <a:cs typeface=""/>
         <a:font script="Jpan" typeface="游明朝"/>

</xml_diff>